<commit_message>
Updating paper independent of trek kba terminology
</commit_message>
<xml_diff>
--- a/paper/flairs27/images/Pattern.docx
+++ b/paper/flairs27/images/Pattern.docx
@@ -1168,11 +1168,18 @@
                         <w:txbxContent>
                           <w:p>
                             <w:pPr>
-                              <w:jc w:val="center"/>
                               <w:rPr>
                                 <w:sz w:val="22"/>
                               </w:rPr>
                             </w:pPr>
+                            <w:r>
+                              <w:rPr>
+                                <w:sz w:val="22"/>
+                              </w:rPr>
+                              <w:t xml:space="preserve"> </w:t>
+                            </w:r>
+                            <w:bookmarkStart w:id="0" w:name="_GoBack"/>
+                            <w:bookmarkEnd w:id="0"/>
                             <w:r>
                               <w:rPr>
                                 <w:sz w:val="22"/>
@@ -1198,24 +1205,6 @@
                                 <w:sz w:val="22"/>
                               </w:rPr>
                               <w:t>the Gold Medal</w:t>
-                            </w:r>
-                            <w:r>
-                              <w:rPr>
-                                <w:sz w:val="22"/>
-                              </w:rPr>
-                              <w:t xml:space="preserve"> </w:t>
-                            </w:r>
-                            <w:r>
-                              <w:rPr>
-                                <w:sz w:val="22"/>
-                              </w:rPr>
-                              <w:t>at the</w:t>
-                            </w:r>
-                            <w:r>
-                              <w:rPr>
-                                <w:sz w:val="22"/>
-                              </w:rPr>
-                              <w:t xml:space="preserve"> International Tchaikovsky Competition in Moscow</w:t>
                             </w:r>
                             <w:r>
                               <w:rPr>
@@ -1254,16 +1243,27 @@
           </mc:Choice>
           <mc:Fallback>
             <w:pict>
-              <v:shape id="Text Box 7" o:spid="_x0000_s1034" type="#_x0000_t202" style="position:absolute;margin-left:-53.95pt;margin-top:-10.95pt;width:513pt;height:27pt;z-index:251683840;visibility:visible;mso-wrap-style:square;mso-width-percent:0;mso-height-percent:0;mso-wrap-distance-left:9pt;mso-wrap-distance-top:0;mso-wrap-distance-right:9pt;mso-wrap-distance-bottom:0;mso-position-horizontal:absolute;mso-position-horizontal-relative:text;mso-position-vertical:absolute;mso-position-vertical-relative:text;mso-width-percent:0;mso-height-percent:0;mso-width-relative:margin;mso-height-relative:margin;v-text-anchor:top" o:gfxdata="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" filled="f" stroked="f">
+              <v:shapetype id="_x0000_t202" coordsize="21600,21600" o:spt="202" path="m0,0l0,21600,21600,21600,21600,0xe">
+                <v:stroke joinstyle="miter"/>
+                <v:path gradientshapeok="t" o:connecttype="rect"/>
+              </v:shapetype>
+              <v:shape id="Text Box 7" o:spid="_x0000_s1034" type="#_x0000_t202" style="position:absolute;margin-left:-53.95pt;margin-top:-10.95pt;width:513pt;height:27pt;z-index:251683840;visibility:visible;mso-wrap-style:square;mso-width-percent:0;mso-height-percent:0;mso-wrap-distance-left:9pt;mso-wrap-distance-top:0;mso-wrap-distance-right:9pt;mso-wrap-distance-bottom:0;mso-position-horizontal:absolute;mso-position-horizontal-relative:text;mso-position-vertical:absolute;mso-position-vertical-relative:text;mso-width-percent:0;mso-height-percent:0;mso-width-relative:margin;mso-height-relative:margin;v-text-anchor:top" o:gfxdata="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" filled="f" stroked="f">
                 <v:textbox>
                   <w:txbxContent>
                     <w:p>
                       <w:pPr>
-                        <w:jc w:val="center"/>
                         <w:rPr>
                           <w:sz w:val="22"/>
                         </w:rPr>
                       </w:pPr>
+                      <w:r>
+                        <w:rPr>
+                          <w:sz w:val="22"/>
+                        </w:rPr>
+                        <w:t xml:space="preserve"> </w:t>
+                      </w:r>
+                      <w:bookmarkStart w:id="1" w:name="_GoBack"/>
+                      <w:bookmarkEnd w:id="1"/>
                       <w:r>
                         <w:rPr>
                           <w:sz w:val="22"/>
@@ -1289,24 +1289,6 @@
                           <w:sz w:val="22"/>
                         </w:rPr>
                         <w:t>the Gold Medal</w:t>
-                      </w:r>
-                      <w:r>
-                        <w:rPr>
-                          <w:sz w:val="22"/>
-                        </w:rPr>
-                        <w:t xml:space="preserve"> </w:t>
-                      </w:r>
-                      <w:r>
-                        <w:rPr>
-                          <w:sz w:val="22"/>
-                        </w:rPr>
-                        <w:t>at the</w:t>
-                      </w:r>
-                      <w:r>
-                        <w:rPr>
-                          <w:sz w:val="22"/>
-                        </w:rPr>
-                        <w:t xml:space="preserve"> International Tchaikovsky Competition in Moscow</w:t>
                       </w:r>
                       <w:r>
                         <w:rPr>
@@ -1419,10 +1401,7 @@
       </w:r>
     </w:p>
     <w:p/>
-    <w:p>
-      <w:bookmarkStart w:id="0" w:name="_GoBack"/>
-    </w:p>
-    <w:bookmarkEnd w:id="0"/>
+    <w:p/>
     <w:p/>
     <w:p/>
     <w:p>

</xml_diff>